<commit_message>
add export ellipsoid to the gui interface
</commit_message>
<xml_diff>
--- a/doku/PhotoScan Analysis Doku.docx
+++ b/doku/PhotoScan Analysis Doku.docx
@@ -20,12 +20,7 @@
         <w:t>Mit dem Python Skript lassen sich einige</w:t>
       </w:r>
       <w:r>
-        <w:t xml:space="preserve"> Analysen zur Inneren Genauigkeit eines Bildverbandes durchführen. Zum einen kann ein Report zur Bildmessgenauigkeit erstellt werden. Weiter lassen sich die</w:t>
-      </w:r>
-      <w:bookmarkStart w:id="0" w:name="_GoBack"/>
-      <w:bookmarkEnd w:id="0"/>
-      <w:r>
-        <w:t xml:space="preserve"> Bildmessungen visualisieren. Um die Aufnahmekonfiguration zu </w:t>
+        <w:t xml:space="preserve"> Analysen zur Inneren Genauigkeit eines Bildverbandes durchführen. Zum einen kann ein Report zur Bildmessgenauigkeit erstellt werden. Weiter lassen sich die Bildmessungen visualisieren. Um die Aufnahmekonfiguration zu </w:t>
       </w:r>
       <w:r>
         <w:t>bewerten</w:t>
@@ -563,13 +558,7 @@
             <w:rPr>
               <w:rFonts w:ascii="Cambria Math" w:eastAsiaTheme="minorEastAsia" w:hAnsi="Cambria Math" w:cs="Consolas"/>
             </w:rPr>
-            <m:t xml:space="preserve">                    </m:t>
-          </m:r>
-          <m:r>
-            <w:rPr>
-              <w:rFonts w:ascii="Cambria Math" w:eastAsiaTheme="minorEastAsia" w:hAnsi="Cambria Math" w:cs="Consolas"/>
-            </w:rPr>
-            <m:t xml:space="preserve">Cov= </m:t>
+            <m:t xml:space="preserve">                    Cov= </m:t>
           </m:r>
           <m:d>
             <m:dPr>
@@ -1050,27 +1039,15 @@
         <w:spacing w:after="0" w:line="240" w:lineRule="auto"/>
         <w:rPr>
           <w:rFonts w:asciiTheme="majorHAnsi" w:eastAsiaTheme="minorEastAsia" w:hAnsiTheme="majorHAnsi" w:cs="Consolas"/>
+          <w:lang w:val="en-US"/>
         </w:rPr>
       </w:pPr>
       <w:r>
         <w:rPr>
           <w:rFonts w:asciiTheme="majorHAnsi" w:eastAsiaTheme="minorEastAsia" w:hAnsiTheme="majorHAnsi" w:cs="Consolas"/>
-        </w:rPr>
-        <w:t xml:space="preserve">RMS (Root </w:t>
-      </w:r>
-      <w:proofErr w:type="spellStart"/>
-      <w:r>
-        <w:rPr>
-          <w:rFonts w:asciiTheme="majorHAnsi" w:eastAsiaTheme="minorEastAsia" w:hAnsiTheme="majorHAnsi" w:cs="Consolas"/>
-        </w:rPr>
-        <w:t>Mean</w:t>
-      </w:r>
-      <w:proofErr w:type="spellEnd"/>
-      <w:r>
-        <w:rPr>
-          <w:rFonts w:asciiTheme="majorHAnsi" w:eastAsiaTheme="minorEastAsia" w:hAnsiTheme="majorHAnsi" w:cs="Consolas"/>
-        </w:rPr>
-        <w:t xml:space="preserve"> Square: </w:t>
+          <w:lang w:val="en-US"/>
+        </w:rPr>
+        <w:t xml:space="preserve">RMS (Root Mean Square: </w:t>
       </w:r>
       <m:oMath>
         <m:sSub>
@@ -1102,6 +1079,7 @@
         <m:r>
           <w:rPr>
             <w:rFonts w:ascii="Cambria Math" w:eastAsiaTheme="minorEastAsia" w:hAnsi="Cambria Math" w:cs="Consolas"/>
+            <w:lang w:val="en-US"/>
           </w:rPr>
           <m:t xml:space="preserve">= </m:t>
         </m:r>
@@ -1130,6 +1108,7 @@
                 <m:r>
                   <w:rPr>
                     <w:rFonts w:ascii="Cambria Math" w:eastAsiaTheme="minorEastAsia" w:hAnsi="Cambria Math" w:cs="Consolas"/>
+                    <w:lang w:val="en-US"/>
                   </w:rPr>
                   <m:t>1</m:t>
                 </m:r>
@@ -1159,7 +1138,14 @@
                   <w:rPr>
                     <w:rFonts w:ascii="Cambria Math" w:eastAsiaTheme="minorEastAsia" w:hAnsi="Cambria Math" w:cs="Consolas"/>
                   </w:rPr>
-                  <m:t>i=1</m:t>
+                  <m:t>i</m:t>
+                </m:r>
+                <m:r>
+                  <w:rPr>
+                    <w:rFonts w:ascii="Cambria Math" w:eastAsiaTheme="minorEastAsia" w:hAnsi="Cambria Math" w:cs="Consolas"/>
+                    <w:lang w:val="en-US"/>
+                  </w:rPr>
+                  <m:t>=1</m:t>
                 </m:r>
               </m:sub>
               <m:sup>
@@ -1210,6 +1196,7 @@
                         <m:r>
                           <w:rPr>
                             <w:rFonts w:ascii="Cambria Math" w:eastAsiaTheme="minorEastAsia" w:hAnsi="Cambria Math" w:cs="Consolas"/>
+                            <w:lang w:val="en-US"/>
                           </w:rPr>
                           <m:t>2</m:t>
                         </m:r>
@@ -1232,19 +1219,67 @@
         <m:r>
           <w:rPr>
             <w:rFonts w:ascii="Cambria Math" w:eastAsiaTheme="minorEastAsia" w:hAnsi="Cambria Math" w:cs="Consolas"/>
+            <w:lang w:val="en-US"/>
           </w:rPr>
-          <m:t>;m=Anzahl Kameras</m:t>
+          <m:t>;</m:t>
+        </m:r>
+        <m:r>
+          <w:rPr>
+            <w:rFonts w:ascii="Cambria Math" w:eastAsiaTheme="minorEastAsia" w:hAnsi="Cambria Math" w:cs="Consolas"/>
+          </w:rPr>
+          <m:t>m</m:t>
+        </m:r>
+        <m:r>
+          <w:rPr>
+            <w:rFonts w:ascii="Cambria Math" w:eastAsiaTheme="minorEastAsia" w:hAnsi="Cambria Math" w:cs="Consolas"/>
+            <w:lang w:val="en-US"/>
+          </w:rPr>
+          <m:t>=</m:t>
+        </m:r>
+        <m:r>
+          <w:rPr>
+            <w:rFonts w:ascii="Cambria Math" w:eastAsiaTheme="minorEastAsia" w:hAnsi="Cambria Math" w:cs="Consolas"/>
+          </w:rPr>
+          <m:t>Anza</m:t>
+        </m:r>
+        <m:r>
+          <w:rPr>
+            <w:rFonts w:ascii="Cambria Math" w:eastAsiaTheme="minorEastAsia" w:hAnsi="Cambria Math" w:cs="Consolas"/>
+            <w:lang w:val="en-US"/>
+          </w:rPr>
+          <m:t>h</m:t>
+        </m:r>
+        <m:r>
+          <w:rPr>
+            <w:rFonts w:ascii="Cambria Math" w:eastAsiaTheme="minorEastAsia" w:hAnsi="Cambria Math" w:cs="Consolas"/>
+          </w:rPr>
+          <m:t>l</m:t>
+        </m:r>
+        <m:r>
+          <w:rPr>
+            <w:rFonts w:ascii="Cambria Math" w:eastAsiaTheme="minorEastAsia" w:hAnsi="Cambria Math" w:cs="Consolas"/>
+            <w:lang w:val="en-US"/>
+          </w:rPr>
+          <m:t xml:space="preserve"> </m:t>
+        </m:r>
+        <m:r>
+          <w:rPr>
+            <w:rFonts w:ascii="Cambria Math" w:eastAsiaTheme="minorEastAsia" w:hAnsi="Cambria Math" w:cs="Consolas"/>
+          </w:rPr>
+          <m:t>Kameras</m:t>
         </m:r>
       </m:oMath>
       <w:r>
         <w:rPr>
           <w:rFonts w:asciiTheme="majorHAnsi" w:eastAsiaTheme="minorEastAsia" w:hAnsiTheme="majorHAnsi" w:cs="Consolas"/>
+          <w:lang w:val="en-US"/>
         </w:rPr>
         <w:t xml:space="preserve"> </w:t>
       </w:r>
       <w:r>
         <w:rPr>
           <w:rFonts w:asciiTheme="majorHAnsi" w:eastAsiaTheme="minorEastAsia" w:hAnsiTheme="majorHAnsi" w:cs="Consolas"/>
+          <w:lang w:val="en-US"/>
         </w:rPr>
         <w:t>)</w:t>
       </w:r>
@@ -1925,16 +1960,7 @@
           <w:rPr>
             <w:rFonts w:ascii="Cambria Math" w:eastAsiaTheme="minorEastAsia" w:hAnsi="Cambria Math"/>
           </w:rPr>
-          <m:t>x</m:t>
-        </m:r>
-        <m:r>
-          <m:rPr>
-            <m:sty m:val="bi"/>
-          </m:rPr>
-          <w:rPr>
-            <w:rFonts w:ascii="Cambria Math" w:eastAsiaTheme="minorEastAsia" w:hAnsi="Cambria Math"/>
-          </w:rPr>
-          <m:t>=</m:t>
+          <m:t>x=</m:t>
         </m:r>
         <m:d>
           <m:dPr>
@@ -2116,7 +2142,21 @@
         <w:rPr>
           <w:rFonts w:eastAsiaTheme="minorEastAsia"/>
         </w:rPr>
-        <w:t xml:space="preserve"> notwendigen Standardabweichungen der Beobachtungen sind die bereits für den Report bestimmten Standardabweichungen pro Bild. </w:t>
+        <w:t xml:space="preserve"> notwendigen Standardabweichungen der Beobachtungen sind die bereits für den R</w:t>
+      </w:r>
+      <w:proofErr w:type="spellStart"/>
+      <w:r>
+        <w:rPr>
+          <w:rFonts w:eastAsiaTheme="minorEastAsia"/>
+        </w:rPr>
+        <w:t>eport</w:t>
+      </w:r>
+      <w:proofErr w:type="spellEnd"/>
+      <w:r>
+        <w:rPr>
+          <w:rFonts w:eastAsiaTheme="minorEastAsia"/>
+        </w:rPr>
+        <w:t xml:space="preserve"> bestimmten Standardabweichungen pro Bild. </w:t>
       </w:r>
     </w:p>
     <w:p>
@@ -2518,7 +2558,15 @@
         <w:t>analysis.py</w:t>
       </w:r>
       <w:r>
-        <w:t xml:space="preserve"> aus. Wird das Skript ohne Argumente benutzt erschein der folgende  Hilfetext:</w:t>
+        <w:t xml:space="preserve"> aus. Wird das Skript ohne Argumente benutzt erschein</w:t>
+      </w:r>
+      <w:r>
+        <w:t>t</w:t>
+      </w:r>
+      <w:bookmarkStart w:id="0" w:name="_GoBack"/>
+      <w:bookmarkEnd w:id="0"/>
+      <w:r>
+        <w:t xml:space="preserve"> der folgende  Hilfetext:</w:t>
       </w:r>
     </w:p>
     <w:p>

</xml_diff>

<commit_message>
update of the helpme text new Version Number 0.2
</commit_message>
<xml_diff>
--- a/doku/PhotoScan Analysis Doku.docx
+++ b/doku/PhotoScan Analysis Doku.docx
@@ -6,6 +6,8 @@
       <w:pPr>
         <w:pStyle w:val="berschrift1"/>
       </w:pPr>
+      <w:bookmarkStart w:id="0" w:name="_GoBack"/>
+      <w:bookmarkEnd w:id="0"/>
       <w:proofErr w:type="spellStart"/>
       <w:r>
         <w:t>PhotoScan</w:t>
@@ -2142,21 +2144,7 @@
         <w:rPr>
           <w:rFonts w:eastAsiaTheme="minorEastAsia"/>
         </w:rPr>
-        <w:t xml:space="preserve"> notwendigen Standardabweichungen der Beobachtungen sind die bereits für den R</w:t>
-      </w:r>
-      <w:proofErr w:type="spellStart"/>
-      <w:r>
-        <w:rPr>
-          <w:rFonts w:eastAsiaTheme="minorEastAsia"/>
-        </w:rPr>
-        <w:t>eport</w:t>
-      </w:r>
-      <w:proofErr w:type="spellEnd"/>
-      <w:r>
-        <w:rPr>
-          <w:rFonts w:eastAsiaTheme="minorEastAsia"/>
-        </w:rPr>
-        <w:t xml:space="preserve"> bestimmten Standardabweichungen pro Bild. </w:t>
+        <w:t xml:space="preserve"> notwendigen Standardabweichungen der Beobachtungen sind die bereits für den Report bestimmten Standardabweichungen pro Bild. </w:t>
       </w:r>
     </w:p>
     <w:p>
@@ -2563,15 +2551,13 @@
       <w:r>
         <w:t>t</w:t>
       </w:r>
-      <w:bookmarkStart w:id="0" w:name="_GoBack"/>
-      <w:bookmarkEnd w:id="0"/>
       <w:r>
         <w:t xml:space="preserve"> der folgende  Hilfetext:</w:t>
       </w:r>
     </w:p>
     <w:p>
       <w:pPr>
-        <w:spacing w:after="0" w:line="240" w:lineRule="auto"/>
+        <w:spacing w:after="0"/>
         <w:rPr>
           <w:rFonts w:ascii="Consolas" w:eastAsia="Times New Roman" w:hAnsi="Consolas" w:cs="Consolas"/>
           <w:color w:val="000000" w:themeColor="text1"/>
@@ -2589,17 +2575,7 @@
           <w:szCs w:val="24"/>
           <w:lang w:val="en-US" w:eastAsia="de-DE"/>
         </w:rPr>
-        <w:t>PhotoS</w:t>
-      </w:r>
-      <w:r>
-        <w:rPr>
-          <w:rFonts w:ascii="Consolas" w:eastAsia="Times New Roman" w:hAnsi="Consolas" w:cs="Consolas"/>
-          <w:color w:val="000000" w:themeColor="text1"/>
-          <w:sz w:val="20"/>
-          <w:szCs w:val="24"/>
-          <w:lang w:val="en-US" w:eastAsia="de-DE"/>
-        </w:rPr>
-        <w:t>can</w:t>
+        <w:t>PhotoScan</w:t>
       </w:r>
       <w:proofErr w:type="spellEnd"/>
       <w:r>
@@ -2610,12 +2586,12 @@
           <w:szCs w:val="24"/>
           <w:lang w:val="en-US" w:eastAsia="de-DE"/>
         </w:rPr>
-        <w:t xml:space="preserve"> Analysis v0.1</w:t>
-      </w:r>
-    </w:p>
-    <w:p>
-      <w:pPr>
-        <w:spacing w:after="0" w:line="240" w:lineRule="auto"/>
+        <w:t xml:space="preserve"> Analysis v0.2</w:t>
+      </w:r>
+    </w:p>
+    <w:p>
+      <w:pPr>
+        <w:spacing w:after="0"/>
         <w:rPr>
           <w:rFonts w:ascii="Consolas" w:eastAsia="Times New Roman" w:hAnsi="Consolas" w:cs="Consolas"/>
           <w:color w:val="000000" w:themeColor="text1"/>
@@ -2649,7 +2625,7 @@
     </w:p>
     <w:p>
       <w:pPr>
-        <w:spacing w:after="0" w:line="240" w:lineRule="auto"/>
+        <w:spacing w:after="0"/>
         <w:rPr>
           <w:rFonts w:ascii="Consolas" w:eastAsia="Times New Roman" w:hAnsi="Consolas" w:cs="Consolas"/>
           <w:color w:val="000000" w:themeColor="text1"/>
@@ -2671,34 +2647,46 @@
     </w:p>
     <w:p>
       <w:pPr>
-        <w:spacing w:after="0" w:line="240" w:lineRule="auto"/>
-        <w:rPr>
-          <w:rFonts w:ascii="Consolas" w:eastAsia="Times New Roman" w:hAnsi="Consolas" w:cs="Consolas"/>
-          <w:color w:val="000000" w:themeColor="text1"/>
-          <w:sz w:val="20"/>
-          <w:szCs w:val="24"/>
-          <w:lang w:val="en-US" w:eastAsia="de-DE"/>
-        </w:rPr>
-      </w:pPr>
-      <w:r>
-        <w:rPr>
-          <w:rFonts w:ascii="Consolas" w:eastAsia="Times New Roman" w:hAnsi="Consolas" w:cs="Consolas"/>
-          <w:color w:val="000000" w:themeColor="text1"/>
-          <w:sz w:val="20"/>
-          <w:szCs w:val="24"/>
-          <w:lang w:val="en-US" w:eastAsia="de-DE"/>
-        </w:rPr>
-        <w:t>-rout [filename]</w:t>
-      </w:r>
-      <w:r>
-        <w:rPr>
-          <w:rFonts w:ascii="Consolas" w:eastAsia="Times New Roman" w:hAnsi="Consolas" w:cs="Consolas"/>
-          <w:color w:val="000000" w:themeColor="text1"/>
-          <w:sz w:val="20"/>
-          <w:szCs w:val="24"/>
-          <w:lang w:val="en-US" w:eastAsia="de-DE"/>
-        </w:rPr>
-        <w:tab/>
+        <w:spacing w:after="0"/>
+        <w:rPr>
+          <w:rFonts w:ascii="Consolas" w:eastAsia="Times New Roman" w:hAnsi="Consolas" w:cs="Consolas"/>
+          <w:color w:val="000000" w:themeColor="text1"/>
+          <w:sz w:val="20"/>
+          <w:szCs w:val="24"/>
+          <w:lang w:val="en-US" w:eastAsia="de-DE"/>
+        </w:rPr>
+      </w:pPr>
+      <w:r>
+        <w:rPr>
+          <w:rFonts w:ascii="Consolas" w:eastAsia="Times New Roman" w:hAnsi="Consolas" w:cs="Consolas"/>
+          <w:color w:val="000000" w:themeColor="text1"/>
+          <w:sz w:val="20"/>
+          <w:szCs w:val="24"/>
+          <w:lang w:val="en-US" w:eastAsia="de-DE"/>
+        </w:rPr>
+        <w:t>-</w:t>
+      </w:r>
+      <w:proofErr w:type="spellStart"/>
+      <w:r>
+        <w:rPr>
+          <w:rFonts w:ascii="Consolas" w:eastAsia="Times New Roman" w:hAnsi="Consolas" w:cs="Consolas"/>
+          <w:color w:val="000000" w:themeColor="text1"/>
+          <w:sz w:val="20"/>
+          <w:szCs w:val="24"/>
+          <w:lang w:val="en-US" w:eastAsia="de-DE"/>
+        </w:rPr>
+        <w:t>report_out</w:t>
+      </w:r>
+      <w:proofErr w:type="spellEnd"/>
+      <w:r>
+        <w:rPr>
+          <w:rFonts w:ascii="Consolas" w:eastAsia="Times New Roman" w:hAnsi="Consolas" w:cs="Consolas"/>
+          <w:color w:val="000000" w:themeColor="text1"/>
+          <w:sz w:val="20"/>
+          <w:szCs w:val="24"/>
+          <w:lang w:val="en-US" w:eastAsia="de-DE"/>
+        </w:rPr>
+        <w:t xml:space="preserve"> [filename] </w:t>
       </w:r>
       <w:proofErr w:type="gramStart"/>
       <w:r>
@@ -2725,8 +2713,7 @@
     </w:p>
     <w:p>
       <w:pPr>
-        <w:spacing w:after="0" w:line="240" w:lineRule="auto"/>
-        <w:ind w:left="2124" w:hanging="2124"/>
+        <w:spacing w:after="0"/>
         <w:rPr>
           <w:rFonts w:ascii="Consolas" w:eastAsia="Times New Roman" w:hAnsi="Consolas" w:cs="Consolas"/>
           <w:color w:val="000000" w:themeColor="text1"/>
@@ -2767,16 +2754,6 @@
         </w:rPr>
         <w:t xml:space="preserve"> [filename] </w:t>
       </w:r>
-      <w:r>
-        <w:rPr>
-          <w:rFonts w:ascii="Consolas" w:eastAsia="Times New Roman" w:hAnsi="Consolas" w:cs="Consolas"/>
-          <w:color w:val="000000" w:themeColor="text1"/>
-          <w:sz w:val="20"/>
-          <w:szCs w:val="24"/>
-          <w:lang w:val="en-US" w:eastAsia="de-DE"/>
-        </w:rPr>
-        <w:tab/>
-      </w:r>
       <w:proofErr w:type="gramStart"/>
       <w:r>
         <w:rPr>
@@ -2814,8 +2791,7 @@
     </w:p>
     <w:p>
       <w:pPr>
-        <w:spacing w:after="0" w:line="240" w:lineRule="auto"/>
-        <w:ind w:left="2127" w:hanging="2127"/>
+        <w:spacing w:after="0"/>
         <w:rPr>
           <w:rFonts w:ascii="Consolas" w:eastAsia="Times New Roman" w:hAnsi="Consolas" w:cs="Consolas"/>
           <w:color w:val="000000" w:themeColor="text1"/>
@@ -2854,7 +2830,51 @@
           <w:szCs w:val="24"/>
           <w:lang w:val="en-US" w:eastAsia="de-DE"/>
         </w:rPr>
-        <w:t xml:space="preserve"> [factor] Magnification factor of the error-vector for the SVG-</w:t>
+        <w:t xml:space="preserve"> [factor] Magnification factor of the error-vector for the SVG-File (default: 40)</w:t>
+      </w:r>
+    </w:p>
+    <w:p>
+      <w:pPr>
+        <w:spacing w:after="0"/>
+        <w:rPr>
+          <w:rFonts w:ascii="Consolas" w:eastAsia="Times New Roman" w:hAnsi="Consolas" w:cs="Consolas"/>
+          <w:color w:val="000000" w:themeColor="text1"/>
+          <w:sz w:val="20"/>
+          <w:szCs w:val="24"/>
+          <w:lang w:val="en-US" w:eastAsia="de-DE"/>
+        </w:rPr>
+      </w:pPr>
+      <w:r>
+        <w:rPr>
+          <w:rFonts w:ascii="Consolas" w:eastAsia="Times New Roman" w:hAnsi="Consolas" w:cs="Consolas"/>
+          <w:color w:val="000000" w:themeColor="text1"/>
+          <w:sz w:val="20"/>
+          <w:szCs w:val="24"/>
+          <w:lang w:val="en-US" w:eastAsia="de-DE"/>
+        </w:rPr>
+        <w:t>-</w:t>
+      </w:r>
+      <w:proofErr w:type="spellStart"/>
+      <w:r>
+        <w:rPr>
+          <w:rFonts w:ascii="Consolas" w:eastAsia="Times New Roman" w:hAnsi="Consolas" w:cs="Consolas"/>
+          <w:color w:val="000000" w:themeColor="text1"/>
+          <w:sz w:val="20"/>
+          <w:szCs w:val="24"/>
+          <w:lang w:val="en-US" w:eastAsia="de-DE"/>
+        </w:rPr>
+        <w:t>svgcols</w:t>
+      </w:r>
+      <w:proofErr w:type="spellEnd"/>
+      <w:r>
+        <w:rPr>
+          <w:rFonts w:ascii="Consolas" w:eastAsia="Times New Roman" w:hAnsi="Consolas" w:cs="Consolas"/>
+          <w:color w:val="000000" w:themeColor="text1"/>
+          <w:sz w:val="20"/>
+          <w:szCs w:val="24"/>
+          <w:lang w:val="en-US" w:eastAsia="de-DE"/>
+        </w:rPr>
+        <w:t xml:space="preserve"> [columns] </w:t>
       </w:r>
       <w:proofErr w:type="gramStart"/>
       <w:r>
@@ -2865,8 +2885,275 @@
           <w:szCs w:val="24"/>
           <w:lang w:val="en-US" w:eastAsia="de-DE"/>
         </w:rPr>
-        <w:t xml:space="preserve">File </w:t>
-      </w:r>
+        <w:t>The</w:t>
+      </w:r>
+      <w:proofErr w:type="gramEnd"/>
+      <w:r>
+        <w:rPr>
+          <w:rFonts w:ascii="Consolas" w:eastAsia="Times New Roman" w:hAnsi="Consolas" w:cs="Consolas"/>
+          <w:color w:val="000000" w:themeColor="text1"/>
+          <w:sz w:val="20"/>
+          <w:szCs w:val="24"/>
+          <w:lang w:val="en-US" w:eastAsia="de-DE"/>
+        </w:rPr>
+        <w:t xml:space="preserve"> number of columns used to generate the overview image (default: 20)</w:t>
+      </w:r>
+    </w:p>
+    <w:p>
+      <w:pPr>
+        <w:spacing w:after="0"/>
+        <w:rPr>
+          <w:rFonts w:ascii="Consolas" w:eastAsia="Times New Roman" w:hAnsi="Consolas" w:cs="Consolas"/>
+          <w:color w:val="000000" w:themeColor="text1"/>
+          <w:sz w:val="20"/>
+          <w:szCs w:val="24"/>
+          <w:lang w:val="en-US" w:eastAsia="de-DE"/>
+        </w:rPr>
+      </w:pPr>
+      <w:r>
+        <w:rPr>
+          <w:rFonts w:ascii="Consolas" w:eastAsia="Times New Roman" w:hAnsi="Consolas" w:cs="Consolas"/>
+          <w:color w:val="000000" w:themeColor="text1"/>
+          <w:sz w:val="20"/>
+          <w:szCs w:val="24"/>
+          <w:lang w:val="en-US" w:eastAsia="de-DE"/>
+        </w:rPr>
+        <w:t>-</w:t>
+      </w:r>
+      <w:proofErr w:type="spellStart"/>
+      <w:r>
+        <w:rPr>
+          <w:rFonts w:ascii="Consolas" w:eastAsia="Times New Roman" w:hAnsi="Consolas" w:cs="Consolas"/>
+          <w:color w:val="000000" w:themeColor="text1"/>
+          <w:sz w:val="20"/>
+          <w:szCs w:val="24"/>
+          <w:lang w:val="en-US" w:eastAsia="de-DE"/>
+        </w:rPr>
+        <w:t>stlout</w:t>
+      </w:r>
+      <w:proofErr w:type="spellEnd"/>
+      <w:r>
+        <w:rPr>
+          <w:rFonts w:ascii="Consolas" w:eastAsia="Times New Roman" w:hAnsi="Consolas" w:cs="Consolas"/>
+          <w:color w:val="000000" w:themeColor="text1"/>
+          <w:sz w:val="20"/>
+          <w:szCs w:val="24"/>
+          <w:lang w:val="en-US" w:eastAsia="de-DE"/>
+        </w:rPr>
+        <w:t xml:space="preserve"> [filename] Create a STL-Mesh with Point-Error-Ellipsoids. Option: filename (default: </w:t>
+      </w:r>
+      <w:proofErr w:type="spellStart"/>
+      <w:r>
+        <w:rPr>
+          <w:rFonts w:ascii="Consolas" w:eastAsia="Times New Roman" w:hAnsi="Consolas" w:cs="Consolas"/>
+          <w:color w:val="000000" w:themeColor="text1"/>
+          <w:sz w:val="20"/>
+          <w:szCs w:val="24"/>
+          <w:lang w:val="en-US" w:eastAsia="de-DE"/>
+        </w:rPr>
+        <w:t>stl_export</w:t>
+      </w:r>
+      <w:proofErr w:type="spellEnd"/>
+      <w:r>
+        <w:rPr>
+          <w:rFonts w:ascii="Consolas" w:eastAsia="Times New Roman" w:hAnsi="Consolas" w:cs="Consolas"/>
+          <w:color w:val="000000" w:themeColor="text1"/>
+          <w:sz w:val="20"/>
+          <w:szCs w:val="24"/>
+          <w:lang w:val="en-US" w:eastAsia="de-DE"/>
+        </w:rPr>
+        <w:t>)</w:t>
+      </w:r>
+    </w:p>
+    <w:p>
+      <w:pPr>
+        <w:spacing w:after="0"/>
+        <w:rPr>
+          <w:rFonts w:ascii="Consolas" w:eastAsia="Times New Roman" w:hAnsi="Consolas" w:cs="Consolas"/>
+          <w:color w:val="000000" w:themeColor="text1"/>
+          <w:sz w:val="20"/>
+          <w:szCs w:val="24"/>
+          <w:lang w:val="en-US" w:eastAsia="de-DE"/>
+        </w:rPr>
+      </w:pPr>
+      <w:r>
+        <w:rPr>
+          <w:rFonts w:ascii="Consolas" w:eastAsia="Times New Roman" w:hAnsi="Consolas" w:cs="Consolas"/>
+          <w:color w:val="000000" w:themeColor="text1"/>
+          <w:sz w:val="20"/>
+          <w:szCs w:val="24"/>
+          <w:lang w:val="en-US" w:eastAsia="de-DE"/>
+        </w:rPr>
+        <w:t>-</w:t>
+      </w:r>
+      <w:proofErr w:type="spellStart"/>
+      <w:r>
+        <w:rPr>
+          <w:rFonts w:ascii="Consolas" w:eastAsia="Times New Roman" w:hAnsi="Consolas" w:cs="Consolas"/>
+          <w:color w:val="000000" w:themeColor="text1"/>
+          <w:sz w:val="20"/>
+          <w:szCs w:val="24"/>
+          <w:lang w:val="en-US" w:eastAsia="de-DE"/>
+        </w:rPr>
+        <w:t>stlfactor</w:t>
+      </w:r>
+      <w:proofErr w:type="spellEnd"/>
+      <w:r>
+        <w:rPr>
+          <w:rFonts w:ascii="Consolas" w:eastAsia="Times New Roman" w:hAnsi="Consolas" w:cs="Consolas"/>
+          <w:color w:val="000000" w:themeColor="text1"/>
+          <w:sz w:val="20"/>
+          <w:szCs w:val="24"/>
+          <w:lang w:val="en-US" w:eastAsia="de-DE"/>
+        </w:rPr>
+        <w:t xml:space="preserve"> [factor] Magnification factor of the ellipsoid-axis (default: 100)</w:t>
+      </w:r>
+    </w:p>
+    <w:p>
+      <w:pPr>
+        <w:spacing w:after="0"/>
+        <w:rPr>
+          <w:rFonts w:ascii="Consolas" w:eastAsia="Times New Roman" w:hAnsi="Consolas" w:cs="Consolas"/>
+          <w:color w:val="000000" w:themeColor="text1"/>
+          <w:sz w:val="20"/>
+          <w:szCs w:val="24"/>
+          <w:lang w:val="en-US" w:eastAsia="de-DE"/>
+        </w:rPr>
+      </w:pPr>
+      <w:r>
+        <w:rPr>
+          <w:rFonts w:ascii="Consolas" w:eastAsia="Times New Roman" w:hAnsi="Consolas" w:cs="Consolas"/>
+          <w:color w:val="000000" w:themeColor="text1"/>
+          <w:sz w:val="20"/>
+          <w:szCs w:val="24"/>
+          <w:lang w:val="en-US" w:eastAsia="de-DE"/>
+        </w:rPr>
+        <w:t>-</w:t>
+      </w:r>
+      <w:proofErr w:type="spellStart"/>
+      <w:r>
+        <w:rPr>
+          <w:rFonts w:ascii="Consolas" w:eastAsia="Times New Roman" w:hAnsi="Consolas" w:cs="Consolas"/>
+          <w:color w:val="000000" w:themeColor="text1"/>
+          <w:sz w:val="20"/>
+          <w:szCs w:val="24"/>
+          <w:lang w:val="en-US" w:eastAsia="de-DE"/>
+        </w:rPr>
+        <w:t>export_ellipsoid</w:t>
+      </w:r>
+      <w:proofErr w:type="spellEnd"/>
+      <w:r>
+        <w:rPr>
+          <w:rFonts w:ascii="Consolas" w:eastAsia="Times New Roman" w:hAnsi="Consolas" w:cs="Consolas"/>
+          <w:color w:val="000000" w:themeColor="text1"/>
+          <w:sz w:val="20"/>
+          <w:szCs w:val="24"/>
+          <w:lang w:val="en-US" w:eastAsia="de-DE"/>
+        </w:rPr>
+        <w:t xml:space="preserve"> [filename] Export </w:t>
+      </w:r>
+      <w:proofErr w:type="gramStart"/>
+      <w:r>
+        <w:rPr>
+          <w:rFonts w:ascii="Consolas" w:eastAsia="Times New Roman" w:hAnsi="Consolas" w:cs="Consolas"/>
+          <w:color w:val="000000" w:themeColor="text1"/>
+          <w:sz w:val="20"/>
+          <w:szCs w:val="24"/>
+          <w:lang w:val="en-US" w:eastAsia="de-DE"/>
+        </w:rPr>
+        <w:t>a</w:t>
+      </w:r>
+      <w:proofErr w:type="gramEnd"/>
+      <w:r>
+        <w:rPr>
+          <w:rFonts w:ascii="Consolas" w:eastAsia="Times New Roman" w:hAnsi="Consolas" w:cs="Consolas"/>
+          <w:color w:val="000000" w:themeColor="text1"/>
+          <w:sz w:val="20"/>
+          <w:szCs w:val="24"/>
+          <w:lang w:val="en-US" w:eastAsia="de-DE"/>
+        </w:rPr>
+        <w:t xml:space="preserve"> ellipsoid file</w:t>
+      </w:r>
+    </w:p>
+    <w:p>
+      <w:pPr>
+        <w:spacing w:after="0"/>
+        <w:rPr>
+          <w:rFonts w:ascii="Consolas" w:eastAsia="Times New Roman" w:hAnsi="Consolas" w:cs="Consolas"/>
+          <w:color w:val="000000" w:themeColor="text1"/>
+          <w:sz w:val="20"/>
+          <w:szCs w:val="24"/>
+          <w:lang w:val="en-US" w:eastAsia="de-DE"/>
+        </w:rPr>
+      </w:pPr>
+    </w:p>
+    <w:p>
+      <w:pPr>
+        <w:spacing w:after="0"/>
+        <w:rPr>
+          <w:rFonts w:ascii="Consolas" w:eastAsia="Times New Roman" w:hAnsi="Consolas" w:cs="Consolas"/>
+          <w:color w:val="000000" w:themeColor="text1"/>
+          <w:sz w:val="20"/>
+          <w:szCs w:val="24"/>
+          <w:lang w:val="en-US" w:eastAsia="de-DE"/>
+        </w:rPr>
+      </w:pPr>
+    </w:p>
+    <w:p>
+      <w:pPr>
+        <w:spacing w:after="0"/>
+        <w:rPr>
+          <w:rFonts w:ascii="Consolas" w:eastAsia="Times New Roman" w:hAnsi="Consolas" w:cs="Consolas"/>
+          <w:color w:val="000000" w:themeColor="text1"/>
+          <w:sz w:val="20"/>
+          <w:szCs w:val="24"/>
+          <w:lang w:val="en-US" w:eastAsia="de-DE"/>
+        </w:rPr>
+      </w:pPr>
+      <w:r>
+        <w:rPr>
+          <w:rFonts w:ascii="Consolas" w:eastAsia="Times New Roman" w:hAnsi="Consolas" w:cs="Consolas"/>
+          <w:color w:val="000000" w:themeColor="text1"/>
+          <w:sz w:val="20"/>
+          <w:szCs w:val="24"/>
+          <w:lang w:val="en-US" w:eastAsia="de-DE"/>
+        </w:rPr>
+        <w:t>Sample:</w:t>
+      </w:r>
+    </w:p>
+    <w:p>
+      <w:pPr>
+        <w:spacing w:after="0"/>
+        <w:rPr>
+          <w:rFonts w:ascii="Consolas" w:eastAsia="Times New Roman" w:hAnsi="Consolas" w:cs="Consolas"/>
+          <w:color w:val="000000" w:themeColor="text1"/>
+          <w:sz w:val="20"/>
+          <w:szCs w:val="24"/>
+          <w:lang w:val="en-US" w:eastAsia="de-DE"/>
+        </w:rPr>
+      </w:pPr>
+      <w:r>
+        <w:rPr>
+          <w:rFonts w:ascii="Consolas" w:eastAsia="Times New Roman" w:hAnsi="Consolas" w:cs="Consolas"/>
+          <w:color w:val="000000" w:themeColor="text1"/>
+          <w:sz w:val="20"/>
+          <w:szCs w:val="24"/>
+          <w:lang w:val="en-US" w:eastAsia="de-DE"/>
+        </w:rPr>
+        <w:t>-</w:t>
+      </w:r>
+      <w:proofErr w:type="gramStart"/>
+      <w:r>
+        <w:rPr>
+          <w:rFonts w:ascii="Consolas" w:eastAsia="Times New Roman" w:hAnsi="Consolas" w:cs="Consolas"/>
+          <w:color w:val="000000" w:themeColor="text1"/>
+          <w:sz w:val="20"/>
+          <w:szCs w:val="24"/>
+          <w:lang w:val="en-US" w:eastAsia="de-DE"/>
+        </w:rPr>
+        <w:t>rout</w:t>
+      </w:r>
+      <w:proofErr w:type="gramEnd"/>
       <w:r>
         <w:rPr>
           <w:rFonts w:ascii="Consolas" w:eastAsia="Times New Roman" w:hAnsi="Consolas" w:cs="Consolas"/>
@@ -2877,50 +3164,6 @@
         </w:rPr>
         <w:t xml:space="preserve"> </w:t>
       </w:r>
-      <w:r>
-        <w:rPr>
-          <w:rFonts w:ascii="Consolas" w:eastAsia="Times New Roman" w:hAnsi="Consolas" w:cs="Consolas"/>
-          <w:color w:val="000000" w:themeColor="text1"/>
-          <w:sz w:val="20"/>
-          <w:szCs w:val="24"/>
-          <w:lang w:val="en-US" w:eastAsia="de-DE"/>
-        </w:rPr>
-        <w:t>(</w:t>
-      </w:r>
-      <w:proofErr w:type="gramEnd"/>
-      <w:r>
-        <w:rPr>
-          <w:rFonts w:ascii="Consolas" w:eastAsia="Times New Roman" w:hAnsi="Consolas" w:cs="Consolas"/>
-          <w:color w:val="000000" w:themeColor="text1"/>
-          <w:sz w:val="20"/>
-          <w:szCs w:val="24"/>
-          <w:lang w:val="en-US" w:eastAsia="de-DE"/>
-        </w:rPr>
-        <w:t>default: 40)</w:t>
-      </w:r>
-    </w:p>
-    <w:p>
-      <w:pPr>
-        <w:spacing w:after="0" w:line="240" w:lineRule="auto"/>
-        <w:ind w:left="2127" w:hanging="2127"/>
-        <w:rPr>
-          <w:rFonts w:ascii="Consolas" w:eastAsia="Times New Roman" w:hAnsi="Consolas" w:cs="Consolas"/>
-          <w:color w:val="000000" w:themeColor="text1"/>
-          <w:sz w:val="20"/>
-          <w:szCs w:val="24"/>
-          <w:lang w:val="en-US" w:eastAsia="de-DE"/>
-        </w:rPr>
-      </w:pPr>
-      <w:r>
-        <w:rPr>
-          <w:rFonts w:ascii="Consolas" w:eastAsia="Times New Roman" w:hAnsi="Consolas" w:cs="Consolas"/>
-          <w:color w:val="000000" w:themeColor="text1"/>
-          <w:sz w:val="20"/>
-          <w:szCs w:val="24"/>
-          <w:lang w:val="en-US" w:eastAsia="de-DE"/>
-        </w:rPr>
-        <w:t>-</w:t>
-      </w:r>
       <w:proofErr w:type="spellStart"/>
       <w:r>
         <w:rPr>
@@ -2930,6 +3173,94 @@
           <w:szCs w:val="24"/>
           <w:lang w:val="en-US" w:eastAsia="de-DE"/>
         </w:rPr>
+        <w:t>reportname</w:t>
+      </w:r>
+      <w:proofErr w:type="spellEnd"/>
+      <w:r>
+        <w:rPr>
+          <w:rFonts w:ascii="Consolas" w:eastAsia="Times New Roman" w:hAnsi="Consolas" w:cs="Consolas"/>
+          <w:color w:val="000000" w:themeColor="text1"/>
+          <w:sz w:val="20"/>
+          <w:szCs w:val="24"/>
+          <w:lang w:val="en-US" w:eastAsia="de-DE"/>
+        </w:rPr>
+        <w:t xml:space="preserve"> -</w:t>
+      </w:r>
+      <w:proofErr w:type="spellStart"/>
+      <w:r>
+        <w:rPr>
+          <w:rFonts w:ascii="Consolas" w:eastAsia="Times New Roman" w:hAnsi="Consolas" w:cs="Consolas"/>
+          <w:color w:val="000000" w:themeColor="text1"/>
+          <w:sz w:val="20"/>
+          <w:szCs w:val="24"/>
+          <w:lang w:val="en-US" w:eastAsia="de-DE"/>
+        </w:rPr>
+        <w:t>svgout</w:t>
+      </w:r>
+      <w:proofErr w:type="spellEnd"/>
+      <w:r>
+        <w:rPr>
+          <w:rFonts w:ascii="Consolas" w:eastAsia="Times New Roman" w:hAnsi="Consolas" w:cs="Consolas"/>
+          <w:color w:val="000000" w:themeColor="text1"/>
+          <w:sz w:val="20"/>
+          <w:szCs w:val="24"/>
+          <w:lang w:val="en-US" w:eastAsia="de-DE"/>
+        </w:rPr>
+        <w:t xml:space="preserve"> </w:t>
+      </w:r>
+      <w:proofErr w:type="spellStart"/>
+      <w:r>
+        <w:rPr>
+          <w:rFonts w:ascii="Consolas" w:eastAsia="Times New Roman" w:hAnsi="Consolas" w:cs="Consolas"/>
+          <w:color w:val="000000" w:themeColor="text1"/>
+          <w:sz w:val="20"/>
+          <w:szCs w:val="24"/>
+          <w:lang w:val="en-US" w:eastAsia="de-DE"/>
+        </w:rPr>
+        <w:t>svgname</w:t>
+      </w:r>
+      <w:proofErr w:type="spellEnd"/>
+      <w:r>
+        <w:rPr>
+          <w:rFonts w:ascii="Consolas" w:eastAsia="Times New Roman" w:hAnsi="Consolas" w:cs="Consolas"/>
+          <w:color w:val="000000" w:themeColor="text1"/>
+          <w:sz w:val="20"/>
+          <w:szCs w:val="24"/>
+          <w:lang w:val="en-US" w:eastAsia="de-DE"/>
+        </w:rPr>
+        <w:t xml:space="preserve"> -</w:t>
+      </w:r>
+      <w:proofErr w:type="spellStart"/>
+      <w:r>
+        <w:rPr>
+          <w:rFonts w:ascii="Consolas" w:eastAsia="Times New Roman" w:hAnsi="Consolas" w:cs="Consolas"/>
+          <w:color w:val="000000" w:themeColor="text1"/>
+          <w:sz w:val="20"/>
+          <w:szCs w:val="24"/>
+          <w:lang w:val="en-US" w:eastAsia="de-DE"/>
+        </w:rPr>
+        <w:t>svgfactor</w:t>
+      </w:r>
+      <w:proofErr w:type="spellEnd"/>
+      <w:r>
+        <w:rPr>
+          <w:rFonts w:ascii="Consolas" w:eastAsia="Times New Roman" w:hAnsi="Consolas" w:cs="Consolas"/>
+          <w:color w:val="000000" w:themeColor="text1"/>
+          <w:sz w:val="20"/>
+          <w:szCs w:val="24"/>
+          <w:lang w:val="en-US" w:eastAsia="de-DE"/>
+        </w:rPr>
+        <w:t xml:space="preserve"> 12 -</w:t>
+      </w:r>
+      <w:proofErr w:type="spellStart"/>
+      <w:r>
+        <w:rPr>
+          <w:rFonts w:ascii="Consolas" w:eastAsia="Times New Roman" w:hAnsi="Consolas" w:cs="Consolas"/>
+          <w:color w:val="000000" w:themeColor="text1"/>
+          <w:sz w:val="20"/>
+          <w:szCs w:val="24"/>
+          <w:lang w:val="en-US" w:eastAsia="de-DE"/>
+        </w:rPr>
         <w:t>svgcols</w:t>
       </w:r>
       <w:proofErr w:type="spellEnd"/>
@@ -2941,62 +3272,7 @@
           <w:szCs w:val="24"/>
           <w:lang w:val="en-US" w:eastAsia="de-DE"/>
         </w:rPr>
-        <w:t xml:space="preserve"> [columns] </w:t>
-      </w:r>
-      <w:r>
-        <w:rPr>
-          <w:rFonts w:ascii="Consolas" w:eastAsia="Times New Roman" w:hAnsi="Consolas" w:cs="Consolas"/>
-          <w:color w:val="000000" w:themeColor="text1"/>
-          <w:sz w:val="20"/>
-          <w:szCs w:val="24"/>
-          <w:lang w:val="en-US" w:eastAsia="de-DE"/>
-        </w:rPr>
-        <w:tab/>
-      </w:r>
-      <w:proofErr w:type="gramStart"/>
-      <w:r>
-        <w:rPr>
-          <w:rFonts w:ascii="Consolas" w:eastAsia="Times New Roman" w:hAnsi="Consolas" w:cs="Consolas"/>
-          <w:color w:val="000000" w:themeColor="text1"/>
-          <w:sz w:val="20"/>
-          <w:szCs w:val="24"/>
-          <w:lang w:val="en-US" w:eastAsia="de-DE"/>
-        </w:rPr>
-        <w:t>The</w:t>
-      </w:r>
-      <w:proofErr w:type="gramEnd"/>
-      <w:r>
-        <w:rPr>
-          <w:rFonts w:ascii="Consolas" w:eastAsia="Times New Roman" w:hAnsi="Consolas" w:cs="Consolas"/>
-          <w:color w:val="000000" w:themeColor="text1"/>
-          <w:sz w:val="20"/>
-          <w:szCs w:val="24"/>
-          <w:lang w:val="en-US" w:eastAsia="de-DE"/>
-        </w:rPr>
-        <w:t xml:space="preserve"> number of columns used to generate the overview image (default: 20)</w:t>
-      </w:r>
-    </w:p>
-    <w:p>
-      <w:pPr>
-        <w:spacing w:after="0" w:line="240" w:lineRule="auto"/>
-        <w:ind w:left="2127" w:hanging="2127"/>
-        <w:rPr>
-          <w:rFonts w:ascii="Consolas" w:eastAsia="Times New Roman" w:hAnsi="Consolas" w:cs="Consolas"/>
-          <w:color w:val="000000" w:themeColor="text1"/>
-          <w:sz w:val="20"/>
-          <w:szCs w:val="24"/>
-          <w:lang w:val="en-US" w:eastAsia="de-DE"/>
-        </w:rPr>
-      </w:pPr>
-      <w:r>
-        <w:rPr>
-          <w:rFonts w:ascii="Consolas" w:eastAsia="Times New Roman" w:hAnsi="Consolas" w:cs="Consolas"/>
-          <w:color w:val="000000" w:themeColor="text1"/>
-          <w:sz w:val="20"/>
-          <w:szCs w:val="24"/>
-          <w:lang w:val="en-US" w:eastAsia="de-DE"/>
-        </w:rPr>
-        <w:t>-</w:t>
+        <w:t xml:space="preserve"> 10 -</w:t>
       </w:r>
       <w:proofErr w:type="spellStart"/>
       <w:r>
@@ -3018,47 +3294,7 @@
           <w:szCs w:val="24"/>
           <w:lang w:val="en-US" w:eastAsia="de-DE"/>
         </w:rPr>
-        <w:t xml:space="preserve"> [filename] </w:t>
-      </w:r>
-      <w:r>
-        <w:rPr>
-          <w:rFonts w:ascii="Consolas" w:eastAsia="Times New Roman" w:hAnsi="Consolas" w:cs="Consolas"/>
-          <w:color w:val="000000" w:themeColor="text1"/>
-          <w:sz w:val="20"/>
-          <w:szCs w:val="24"/>
-          <w:lang w:val="en-US" w:eastAsia="de-DE"/>
-        </w:rPr>
-        <w:tab/>
-      </w:r>
-      <w:r>
-        <w:rPr>
-          <w:rFonts w:ascii="Consolas" w:eastAsia="Times New Roman" w:hAnsi="Consolas" w:cs="Consolas"/>
-          <w:color w:val="000000" w:themeColor="text1"/>
-          <w:sz w:val="20"/>
-          <w:szCs w:val="24"/>
-          <w:lang w:val="en-US" w:eastAsia="de-DE"/>
-        </w:rPr>
-        <w:t>Create a STL-</w:t>
-      </w:r>
-      <w:r>
-        <w:rPr>
-          <w:rFonts w:ascii="Consolas" w:eastAsia="Times New Roman" w:hAnsi="Consolas" w:cs="Consolas"/>
-          <w:color w:val="000000" w:themeColor="text1"/>
-          <w:sz w:val="20"/>
-          <w:szCs w:val="24"/>
-          <w:lang w:val="en-US" w:eastAsia="de-DE"/>
-        </w:rPr>
-        <w:t>Mesh with Point-Error-Ellipsoid</w:t>
-      </w:r>
-      <w:r>
-        <w:rPr>
-          <w:rFonts w:ascii="Consolas" w:eastAsia="Times New Roman" w:hAnsi="Consolas" w:cs="Consolas"/>
-          <w:color w:val="000000" w:themeColor="text1"/>
-          <w:sz w:val="20"/>
-          <w:szCs w:val="24"/>
-          <w:lang w:val="en-US" w:eastAsia="de-DE"/>
-        </w:rPr>
-        <w:t xml:space="preserve">s. Option: filename (default: </w:t>
+        <w:t xml:space="preserve"> </w:t>
       </w:r>
       <w:proofErr w:type="spellStart"/>
       <w:r>
@@ -3069,7 +3305,7 @@
           <w:szCs w:val="24"/>
           <w:lang w:val="en-US" w:eastAsia="de-DE"/>
         </w:rPr>
-        <w:t>stl_export</w:t>
+        <w:t>stlname</w:t>
       </w:r>
       <w:proofErr w:type="spellEnd"/>
       <w:r>
@@ -3080,29 +3316,7 @@
           <w:szCs w:val="24"/>
           <w:lang w:val="en-US" w:eastAsia="de-DE"/>
         </w:rPr>
-        <w:t>)</w:t>
-      </w:r>
-    </w:p>
-    <w:p>
-      <w:pPr>
-        <w:spacing w:after="0" w:line="240" w:lineRule="auto"/>
-        <w:rPr>
-          <w:rFonts w:ascii="Consolas" w:eastAsia="Times New Roman" w:hAnsi="Consolas" w:cs="Consolas"/>
-          <w:color w:val="000000" w:themeColor="text1"/>
-          <w:sz w:val="20"/>
-          <w:szCs w:val="24"/>
-          <w:lang w:val="en-US" w:eastAsia="de-DE"/>
-        </w:rPr>
-      </w:pPr>
-      <w:r>
-        <w:rPr>
-          <w:rFonts w:ascii="Consolas" w:eastAsia="Times New Roman" w:hAnsi="Consolas" w:cs="Consolas"/>
-          <w:color w:val="000000" w:themeColor="text1"/>
-          <w:sz w:val="20"/>
-          <w:szCs w:val="24"/>
-          <w:lang w:val="en-US" w:eastAsia="de-DE"/>
-        </w:rPr>
-        <w:t>-</w:t>
+        <w:t xml:space="preserve"> -</w:t>
       </w:r>
       <w:proofErr w:type="spellStart"/>
       <w:r>
@@ -3124,24 +3338,77 @@
           <w:szCs w:val="24"/>
           <w:lang w:val="en-US" w:eastAsia="de-DE"/>
         </w:rPr>
-        <w:t xml:space="preserve"> [factor] Magnification factor of the ellipsoid-axis (default: 100)</w:t>
-      </w:r>
-    </w:p>
-    <w:p>
-      <w:pPr>
-        <w:spacing w:after="0" w:line="240" w:lineRule="auto"/>
-        <w:rPr>
-          <w:rFonts w:ascii="Consolas" w:eastAsia="Times New Roman" w:hAnsi="Consolas" w:cs="Consolas"/>
-          <w:color w:val="000000" w:themeColor="text1"/>
-          <w:sz w:val="20"/>
-          <w:szCs w:val="24"/>
-          <w:lang w:val="en-US" w:eastAsia="de-DE"/>
-        </w:rPr>
-      </w:pPr>
-    </w:p>
-    <w:p>
-      <w:pPr>
-        <w:spacing w:after="0" w:line="240" w:lineRule="auto"/>
+        <w:t xml:space="preserve"> 12</w:t>
+      </w:r>
+    </w:p>
+    <w:p>
+      <w:pPr>
+        <w:spacing w:after="0"/>
+        <w:rPr>
+          <w:rFonts w:ascii="Consolas" w:eastAsia="Times New Roman" w:hAnsi="Consolas" w:cs="Consolas"/>
+          <w:color w:val="000000" w:themeColor="text1"/>
+          <w:sz w:val="20"/>
+          <w:szCs w:val="24"/>
+          <w:lang w:val="en-US" w:eastAsia="de-DE"/>
+        </w:rPr>
+      </w:pPr>
+      <w:r>
+        <w:rPr>
+          <w:rFonts w:ascii="Consolas" w:eastAsia="Times New Roman" w:hAnsi="Consolas" w:cs="Consolas"/>
+          <w:color w:val="000000" w:themeColor="text1"/>
+          <w:sz w:val="20"/>
+          <w:szCs w:val="24"/>
+          <w:lang w:val="en-US" w:eastAsia="de-DE"/>
+        </w:rPr>
+        <w:t>GUI</w:t>
+      </w:r>
+    </w:p>
+    <w:p>
+      <w:pPr>
+        <w:spacing w:after="0"/>
+        <w:rPr>
+          <w:rFonts w:ascii="Consolas" w:eastAsia="Times New Roman" w:hAnsi="Consolas" w:cs="Consolas"/>
+          <w:color w:val="000000" w:themeColor="text1"/>
+          <w:sz w:val="20"/>
+          <w:szCs w:val="24"/>
+          <w:lang w:val="en-US" w:eastAsia="de-DE"/>
+        </w:rPr>
+      </w:pPr>
+      <w:r>
+        <w:rPr>
+          <w:rFonts w:ascii="Consolas" w:eastAsia="Times New Roman" w:hAnsi="Consolas" w:cs="Consolas"/>
+          <w:color w:val="000000" w:themeColor="text1"/>
+          <w:sz w:val="20"/>
+          <w:szCs w:val="24"/>
+          <w:lang w:val="en-US" w:eastAsia="de-DE"/>
+        </w:rPr>
+        <w:t>You can also use the GUI by choosing the argument '-</w:t>
+      </w:r>
+      <w:proofErr w:type="spellStart"/>
+      <w:r>
+        <w:rPr>
+          <w:rFonts w:ascii="Consolas" w:eastAsia="Times New Roman" w:hAnsi="Consolas" w:cs="Consolas"/>
+          <w:color w:val="000000" w:themeColor="text1"/>
+          <w:sz w:val="20"/>
+          <w:szCs w:val="24"/>
+          <w:lang w:val="en-US" w:eastAsia="de-DE"/>
+        </w:rPr>
+        <w:t>useGUI</w:t>
+      </w:r>
+      <w:proofErr w:type="spellEnd"/>
+      <w:r>
+        <w:rPr>
+          <w:rFonts w:ascii="Consolas" w:eastAsia="Times New Roman" w:hAnsi="Consolas" w:cs="Consolas"/>
+          <w:color w:val="000000" w:themeColor="text1"/>
+          <w:sz w:val="20"/>
+          <w:szCs w:val="24"/>
+          <w:lang w:val="en-US" w:eastAsia="de-DE"/>
+        </w:rPr>
+        <w:t>'</w:t>
+      </w:r>
+    </w:p>
+    <w:p>
+      <w:pPr>
         <w:rPr>
           <w:rFonts w:ascii="Consolas" w:eastAsia="Times New Roman" w:hAnsi="Consolas" w:cs="Consolas"/>
           <w:color w:val="000000" w:themeColor="text1"/>
@@ -3150,6 +3417,7 @@
           <w:lang w:eastAsia="de-DE"/>
         </w:rPr>
       </w:pPr>
+      <w:proofErr w:type="spellStart"/>
       <w:r>
         <w:rPr>
           <w:rFonts w:ascii="Consolas" w:eastAsia="Times New Roman" w:hAnsi="Consolas" w:cs="Consolas"/>
@@ -3158,8 +3426,9 @@
           <w:szCs w:val="24"/>
           <w:lang w:eastAsia="de-DE"/>
         </w:rPr>
-        <w:t>S</w:t>
-      </w:r>
+        <w:t>Please</w:t>
+      </w:r>
+      <w:proofErr w:type="spellEnd"/>
       <w:r>
         <w:rPr>
           <w:rFonts w:ascii="Consolas" w:eastAsia="Times New Roman" w:hAnsi="Consolas" w:cs="Consolas"/>
@@ -3168,48 +3437,27 @@
           <w:szCs w:val="24"/>
           <w:lang w:eastAsia="de-DE"/>
         </w:rPr>
-        <w:t>ample:</w:t>
-      </w:r>
-    </w:p>
-    <w:p>
-      <w:pPr>
-        <w:rPr>
-          <w:rFonts w:ascii="Consolas" w:eastAsia="Times New Roman" w:hAnsi="Consolas" w:cs="Consolas"/>
-          <w:color w:val="000000" w:themeColor="text1"/>
-          <w:sz w:val="20"/>
-          <w:szCs w:val="24"/>
-          <w:lang w:val="en-US" w:eastAsia="de-DE"/>
-        </w:rPr>
-      </w:pPr>
-      <w:r>
-        <w:rPr>
-          <w:rFonts w:ascii="Consolas" w:eastAsia="Times New Roman" w:hAnsi="Consolas" w:cs="Consolas"/>
-          <w:color w:val="000000" w:themeColor="text1"/>
-          <w:sz w:val="20"/>
-          <w:szCs w:val="24"/>
-          <w:lang w:val="en-US" w:eastAsia="de-DE"/>
-        </w:rPr>
-        <w:t>-</w:t>
-      </w:r>
-      <w:proofErr w:type="gramStart"/>
-      <w:r>
-        <w:rPr>
-          <w:rFonts w:ascii="Consolas" w:eastAsia="Times New Roman" w:hAnsi="Consolas" w:cs="Consolas"/>
-          <w:color w:val="000000" w:themeColor="text1"/>
-          <w:sz w:val="20"/>
-          <w:szCs w:val="24"/>
-          <w:lang w:val="en-US" w:eastAsia="de-DE"/>
-        </w:rPr>
-        <w:t>rout</w:t>
-      </w:r>
-      <w:proofErr w:type="gramEnd"/>
-      <w:r>
-        <w:rPr>
-          <w:rFonts w:ascii="Consolas" w:eastAsia="Times New Roman" w:hAnsi="Consolas" w:cs="Consolas"/>
-          <w:color w:val="000000" w:themeColor="text1"/>
-          <w:sz w:val="20"/>
-          <w:szCs w:val="24"/>
-          <w:lang w:val="en-US" w:eastAsia="de-DE"/>
+        <w:t xml:space="preserve"> open a Project </w:t>
+      </w:r>
+      <w:proofErr w:type="spellStart"/>
+      <w:r>
+        <w:rPr>
+          <w:rFonts w:ascii="Consolas" w:eastAsia="Times New Roman" w:hAnsi="Consolas" w:cs="Consolas"/>
+          <w:color w:val="000000" w:themeColor="text1"/>
+          <w:sz w:val="20"/>
+          <w:szCs w:val="24"/>
+          <w:lang w:eastAsia="de-DE"/>
+        </w:rPr>
+        <w:t>with</w:t>
+      </w:r>
+      <w:proofErr w:type="spellEnd"/>
+      <w:r>
+        <w:rPr>
+          <w:rFonts w:ascii="Consolas" w:eastAsia="Times New Roman" w:hAnsi="Consolas" w:cs="Consolas"/>
+          <w:color w:val="000000" w:themeColor="text1"/>
+          <w:sz w:val="20"/>
+          <w:szCs w:val="24"/>
+          <w:lang w:eastAsia="de-DE"/>
         </w:rPr>
         <w:t xml:space="preserve"> </w:t>
       </w:r>
@@ -3220,9 +3468,9 @@
           <w:color w:val="000000" w:themeColor="text1"/>
           <w:sz w:val="20"/>
           <w:szCs w:val="24"/>
-          <w:lang w:val="en-US" w:eastAsia="de-DE"/>
-        </w:rPr>
-        <w:t>reportname</w:t>
+          <w:lang w:eastAsia="de-DE"/>
+        </w:rPr>
+        <w:t>completed</w:t>
       </w:r>
       <w:proofErr w:type="spellEnd"/>
       <w:r>
@@ -3231,9 +3479,9 @@
           <w:color w:val="000000" w:themeColor="text1"/>
           <w:sz w:val="20"/>
           <w:szCs w:val="24"/>
-          <w:lang w:val="en-US" w:eastAsia="de-DE"/>
-        </w:rPr>
-        <w:t xml:space="preserve"> -</w:t>
+          <w:lang w:eastAsia="de-DE"/>
+        </w:rPr>
+        <w:t xml:space="preserve"> </w:t>
       </w:r>
       <w:proofErr w:type="spellStart"/>
       <w:r>
@@ -3242,9 +3490,9 @@
           <w:color w:val="000000" w:themeColor="text1"/>
           <w:sz w:val="20"/>
           <w:szCs w:val="24"/>
-          <w:lang w:val="en-US" w:eastAsia="de-DE"/>
-        </w:rPr>
-        <w:t>svgout</w:t>
+          <w:lang w:eastAsia="de-DE"/>
+        </w:rPr>
+        <w:t>photo</w:t>
       </w:r>
       <w:proofErr w:type="spellEnd"/>
       <w:r>
@@ -3253,7 +3501,7 @@
           <w:color w:val="000000" w:themeColor="text1"/>
           <w:sz w:val="20"/>
           <w:szCs w:val="24"/>
-          <w:lang w:val="en-US" w:eastAsia="de-DE"/>
+          <w:lang w:eastAsia="de-DE"/>
         </w:rPr>
         <w:t xml:space="preserve"> </w:t>
       </w:r>
@@ -3264,131 +3512,11 @@
           <w:color w:val="000000" w:themeColor="text1"/>
           <w:sz w:val="20"/>
           <w:szCs w:val="24"/>
-          <w:lang w:val="en-US" w:eastAsia="de-DE"/>
-        </w:rPr>
-        <w:t>svgname</w:t>
+          <w:lang w:eastAsia="de-DE"/>
+        </w:rPr>
+        <w:t>alignment</w:t>
       </w:r>
       <w:proofErr w:type="spellEnd"/>
-      <w:r>
-        <w:rPr>
-          <w:rFonts w:ascii="Consolas" w:eastAsia="Times New Roman" w:hAnsi="Consolas" w:cs="Consolas"/>
-          <w:color w:val="000000" w:themeColor="text1"/>
-          <w:sz w:val="20"/>
-          <w:szCs w:val="24"/>
-          <w:lang w:val="en-US" w:eastAsia="de-DE"/>
-        </w:rPr>
-        <w:t xml:space="preserve"> -</w:t>
-      </w:r>
-      <w:proofErr w:type="spellStart"/>
-      <w:r>
-        <w:rPr>
-          <w:rFonts w:ascii="Consolas" w:eastAsia="Times New Roman" w:hAnsi="Consolas" w:cs="Consolas"/>
-          <w:color w:val="000000" w:themeColor="text1"/>
-          <w:sz w:val="20"/>
-          <w:szCs w:val="24"/>
-          <w:lang w:val="en-US" w:eastAsia="de-DE"/>
-        </w:rPr>
-        <w:t>svgfactor</w:t>
-      </w:r>
-      <w:proofErr w:type="spellEnd"/>
-      <w:r>
-        <w:rPr>
-          <w:rFonts w:ascii="Consolas" w:eastAsia="Times New Roman" w:hAnsi="Consolas" w:cs="Consolas"/>
-          <w:color w:val="000000" w:themeColor="text1"/>
-          <w:sz w:val="20"/>
-          <w:szCs w:val="24"/>
-          <w:lang w:val="en-US" w:eastAsia="de-DE"/>
-        </w:rPr>
-        <w:t xml:space="preserve"> 12 -</w:t>
-      </w:r>
-      <w:proofErr w:type="spellStart"/>
-      <w:r>
-        <w:rPr>
-          <w:rFonts w:ascii="Consolas" w:eastAsia="Times New Roman" w:hAnsi="Consolas" w:cs="Consolas"/>
-          <w:color w:val="000000" w:themeColor="text1"/>
-          <w:sz w:val="20"/>
-          <w:szCs w:val="24"/>
-          <w:lang w:val="en-US" w:eastAsia="de-DE"/>
-        </w:rPr>
-        <w:t>svgcols</w:t>
-      </w:r>
-      <w:proofErr w:type="spellEnd"/>
-      <w:r>
-        <w:rPr>
-          <w:rFonts w:ascii="Consolas" w:eastAsia="Times New Roman" w:hAnsi="Consolas" w:cs="Consolas"/>
-          <w:color w:val="000000" w:themeColor="text1"/>
-          <w:sz w:val="20"/>
-          <w:szCs w:val="24"/>
-          <w:lang w:val="en-US" w:eastAsia="de-DE"/>
-        </w:rPr>
-        <w:t xml:space="preserve"> 10 -</w:t>
-      </w:r>
-      <w:proofErr w:type="spellStart"/>
-      <w:r>
-        <w:rPr>
-          <w:rFonts w:ascii="Consolas" w:eastAsia="Times New Roman" w:hAnsi="Consolas" w:cs="Consolas"/>
-          <w:color w:val="000000" w:themeColor="text1"/>
-          <w:sz w:val="20"/>
-          <w:szCs w:val="24"/>
-          <w:lang w:val="en-US" w:eastAsia="de-DE"/>
-        </w:rPr>
-        <w:t>stlout</w:t>
-      </w:r>
-      <w:proofErr w:type="spellEnd"/>
-      <w:r>
-        <w:rPr>
-          <w:rFonts w:ascii="Consolas" w:eastAsia="Times New Roman" w:hAnsi="Consolas" w:cs="Consolas"/>
-          <w:color w:val="000000" w:themeColor="text1"/>
-          <w:sz w:val="20"/>
-          <w:szCs w:val="24"/>
-          <w:lang w:val="en-US" w:eastAsia="de-DE"/>
-        </w:rPr>
-        <w:t xml:space="preserve"> </w:t>
-      </w:r>
-      <w:proofErr w:type="spellStart"/>
-      <w:r>
-        <w:rPr>
-          <w:rFonts w:ascii="Consolas" w:eastAsia="Times New Roman" w:hAnsi="Consolas" w:cs="Consolas"/>
-          <w:color w:val="000000" w:themeColor="text1"/>
-          <w:sz w:val="20"/>
-          <w:szCs w:val="24"/>
-          <w:lang w:val="en-US" w:eastAsia="de-DE"/>
-        </w:rPr>
-        <w:t>stlname</w:t>
-      </w:r>
-      <w:proofErr w:type="spellEnd"/>
-      <w:r>
-        <w:rPr>
-          <w:rFonts w:ascii="Consolas" w:eastAsia="Times New Roman" w:hAnsi="Consolas" w:cs="Consolas"/>
-          <w:color w:val="000000" w:themeColor="text1"/>
-          <w:sz w:val="20"/>
-          <w:szCs w:val="24"/>
-          <w:lang w:val="en-US" w:eastAsia="de-DE"/>
-        </w:rPr>
-        <w:t xml:space="preserve"> -</w:t>
-      </w:r>
-      <w:proofErr w:type="spellStart"/>
-      <w:r>
-        <w:rPr>
-          <w:rFonts w:ascii="Consolas" w:eastAsia="Times New Roman" w:hAnsi="Consolas" w:cs="Consolas"/>
-          <w:color w:val="000000" w:themeColor="text1"/>
-          <w:sz w:val="20"/>
-          <w:szCs w:val="24"/>
-          <w:lang w:val="en-US" w:eastAsia="de-DE"/>
-        </w:rPr>
-        <w:t>stlfactor</w:t>
-      </w:r>
-      <w:proofErr w:type="spellEnd"/>
-      <w:r>
-        <w:rPr>
-          <w:rFonts w:ascii="Consolas" w:eastAsia="Times New Roman" w:hAnsi="Consolas" w:cs="Consolas"/>
-          <w:color w:val="000000" w:themeColor="text1"/>
-          <w:sz w:val="20"/>
-          <w:szCs w:val="24"/>
-          <w:lang w:val="en-US" w:eastAsia="de-DE"/>
-        </w:rPr>
-        <w:t xml:space="preserve"> 12</w:t>
-      </w:r>
     </w:p>
     <w:p>
       <w:pPr>
@@ -3570,6 +3698,63 @@
           <w:lang w:eastAsia="de-DE"/>
         </w:rPr>
         <w:t xml:space="preserve"> geöffnet werden</w:t>
+      </w:r>
+    </w:p>
+    <w:p>
+      <w:pPr>
+        <w:spacing w:after="0" w:line="240" w:lineRule="auto"/>
+        <w:rPr>
+          <w:lang w:eastAsia="de-DE"/>
+        </w:rPr>
+      </w:pPr>
+      <w:proofErr w:type="spellStart"/>
+      <w:r>
+        <w:rPr>
+          <w:lang w:eastAsia="de-DE"/>
+        </w:rPr>
+        <w:t>ellname.ell</w:t>
+      </w:r>
+      <w:proofErr w:type="spellEnd"/>
+      <w:r>
+        <w:rPr>
+          <w:lang w:eastAsia="de-DE"/>
+        </w:rPr>
+        <w:tab/>
+      </w:r>
+      <w:r>
+        <w:rPr>
+          <w:lang w:eastAsia="de-DE"/>
+        </w:rPr>
+        <w:tab/>
+        <w:t xml:space="preserve">Datei mit </w:t>
+      </w:r>
+      <w:proofErr w:type="spellStart"/>
+      <w:r>
+        <w:rPr>
+          <w:lang w:eastAsia="de-DE"/>
+        </w:rPr>
+        <w:t>Ellipsoidparametern</w:t>
+      </w:r>
+      <w:proofErr w:type="spellEnd"/>
+      <w:r>
+        <w:rPr>
+          <w:lang w:eastAsia="de-DE"/>
+        </w:rPr>
+        <w:t xml:space="preserve"> zur weiteren Nutzung (z.B. </w:t>
+      </w:r>
+      <w:proofErr w:type="spellStart"/>
+      <w:r>
+        <w:rPr>
+          <w:lang w:eastAsia="de-DE"/>
+        </w:rPr>
+        <w:t>Matlab</w:t>
+      </w:r>
+      <w:proofErr w:type="spellEnd"/>
+      <w:r>
+        <w:rPr>
+          <w:lang w:eastAsia="de-DE"/>
+        </w:rPr>
+        <w:t>)</w:t>
       </w:r>
       <w:r>
         <w:rPr>
@@ -3800,14 +3985,32 @@
     </w:r>
     <w:proofErr w:type="spellEnd"/>
     <w:r>
-      <w:t xml:space="preserve"> Analysis v0.1 </w:t>
+      <w:t xml:space="preserve"> Analysis v0.</w:t>
+    </w:r>
+    <w:r>
+      <w:t>2</w:t>
+    </w:r>
+    <w:r>
+      <w:t xml:space="preserve"> </w:t>
     </w:r>
     <w:r>
       <w:tab/>
     </w:r>
     <w:r>
       <w:tab/>
-      <w:t>12.05.2015</w:t>
+      <w:t>1</w:t>
+    </w:r>
+    <w:r>
+      <w:t>7</w:t>
+    </w:r>
+    <w:r>
+      <w:t>.0</w:t>
+    </w:r>
+    <w:r>
+      <w:t>8</w:t>
+    </w:r>
+    <w:r>
+      <w:t>.2015</w:t>
     </w:r>
   </w:p>
 </w:hdr>
@@ -4372,7 +4575,6 @@
   <w:style w:type="character" w:default="1" w:styleId="Absatz-Standardschriftart">
     <w:name w:val="Default Paragraph Font"/>
     <w:uiPriority w:val="1"/>
-    <w:semiHidden/>
     <w:unhideWhenUsed/>
   </w:style>
   <w:style w:type="table" w:default="1" w:styleId="NormaleTabelle">
@@ -4845,7 +5047,6 @@
   <w:style w:type="character" w:default="1" w:styleId="Absatz-Standardschriftart">
     <w:name w:val="Default Paragraph Font"/>
     <w:uiPriority w:val="1"/>
-    <w:semiHidden/>
     <w:unhideWhenUsed/>
   </w:style>
   <w:style w:type="table" w:default="1" w:styleId="NormaleTabelle">

</xml_diff>

<commit_message>
add mean of intersection summery new Version Number 0.3
</commit_message>
<xml_diff>
--- a/doku/PhotoScan Analysis Doku.docx
+++ b/doku/PhotoScan Analysis Doku.docx
@@ -6,8 +6,6 @@
       <w:pPr>
         <w:pStyle w:val="berschrift1"/>
       </w:pPr>
-      <w:bookmarkStart w:id="0" w:name="_GoBack"/>
-      <w:bookmarkEnd w:id="0"/>
       <w:proofErr w:type="spellStart"/>
       <w:r>
         <w:t>PhotoScan</w:t>
@@ -1300,7 +1298,6 @@
         <w:t>Visualisierung der Bildmessungen</w:t>
       </w:r>
     </w:p>
-    <w:p/>
     <w:p>
       <w:r>
         <w:rPr>
@@ -1310,13 +1307,13 @@
         <mc:AlternateContent>
           <mc:Choice Requires="wpg">
             <w:drawing>
-              <wp:anchor distT="0" distB="0" distL="114300" distR="114300" simplePos="0" relativeHeight="251663360" behindDoc="0" locked="0" layoutInCell="1" allowOverlap="1" wp14:anchorId="7E6282B5" wp14:editId="243D547D">
+              <wp:anchor distT="0" distB="0" distL="114300" distR="114300" simplePos="0" relativeHeight="251663360" behindDoc="0" locked="0" layoutInCell="1" allowOverlap="1" wp14:anchorId="3009D8FC" wp14:editId="04D600EF">
                 <wp:simplePos x="0" y="0"/>
                 <wp:positionH relativeFrom="column">
                   <wp:posOffset>-4445</wp:posOffset>
                 </wp:positionH>
                 <wp:positionV relativeFrom="paragraph">
-                  <wp:posOffset>-99695</wp:posOffset>
+                  <wp:posOffset>221615</wp:posOffset>
                 </wp:positionV>
                 <wp:extent cx="5762625" cy="3467100"/>
                 <wp:effectExtent l="0" t="0" r="28575" b="19050"/>
@@ -1463,7 +1460,7 @@
                         <wps:spPr>
                           <a:xfrm>
                             <a:off x="2752725" y="0"/>
-                            <a:ext cx="3009900" cy="1857375"/>
+                            <a:ext cx="3009900" cy="1743075"/>
                           </a:xfrm>
                           <a:prstGeom prst="rect">
                             <a:avLst/>
@@ -1526,7 +1523,7 @@
           </mc:Choice>
           <mc:Fallback>
             <w:pict>
-              <v:group id="Gruppieren 5" o:spid="_x0000_s1026" style="position:absolute;margin-left:-.35pt;margin-top:-7.85pt;width:453.75pt;height:273pt;z-index:251663360" coordsize="57626,34671" o:gfxdata="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">
+              <v:group id="Gruppieren 5" o:spid="_x0000_s1026" style="position:absolute;margin-left:-.35pt;margin-top:17.45pt;width:453.75pt;height:273pt;z-index:251663360" coordsize="57626,34671" o:gfxdata="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">
                 <v:rect id="Rechteck 2" o:spid="_x0000_s1027" style="position:absolute;top:190;width:24193;height:17145;visibility:visible;mso-wrap-style:square;v-text-anchor:middle" o:gfxdata="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" filled="f" strokecolor="#4f81bd [3204]" strokeweight="2pt">
                   <v:textbox>
                     <w:txbxContent>
@@ -1571,7 +1568,7 @@
                     </w:txbxContent>
                   </v:textbox>
                 </v:rect>
-                <v:rect id="Rechteck 4" o:spid="_x0000_s1029" style="position:absolute;left:27527;width:30099;height:18573;visibility:visible;mso-wrap-style:square;v-text-anchor:middle" o:gfxdata="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" filled="f" strokecolor="#4f81bd [3204]" strokeweight="2pt">
+                <v:rect id="Rechteck 4" o:spid="_x0000_s1029" style="position:absolute;left:27527;width:30099;height:17430;visibility:visible;mso-wrap-style:square;v-text-anchor:middle" o:gfxdata="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" filled="f" strokecolor="#4f81bd [3204]" strokeweight="2pt">
                   <v:textbox>
                     <w:txbxContent>
                       <w:p>
@@ -1598,14 +1595,132 @@
           </mc:Fallback>
         </mc:AlternateContent>
       </w:r>
+    </w:p>
+    <w:p>
       <w:r>
         <w:rPr>
           <w:noProof/>
           <w:lang w:eastAsia="de-DE"/>
         </w:rPr>
+        <mc:AlternateContent>
+          <mc:Choice Requires="wps">
+            <w:drawing>
+              <wp:anchor distT="0" distB="0" distL="114300" distR="114300" simplePos="0" relativeHeight="251665408" behindDoc="0" locked="0" layoutInCell="1" allowOverlap="1" wp14:anchorId="25F86559" wp14:editId="4554C97E">
+                <wp:simplePos x="0" y="0"/>
+                <wp:positionH relativeFrom="column">
+                  <wp:posOffset>2748280</wp:posOffset>
+                </wp:positionH>
+                <wp:positionV relativeFrom="paragraph">
+                  <wp:posOffset>1651000</wp:posOffset>
+                </wp:positionV>
+                <wp:extent cx="3009900" cy="1743075"/>
+                <wp:effectExtent l="0" t="0" r="19050" b="28575"/>
+                <wp:wrapNone/>
+                <wp:docPr id="14" name="Rechteck 14"/>
+                <wp:cNvGraphicFramePr/>
+                <a:graphic xmlns:a="http://schemas.openxmlformats.org/drawingml/2006/main">
+                  <a:graphicData uri="http://schemas.microsoft.com/office/word/2010/wordprocessingShape">
+                    <wps:wsp>
+                      <wps:cNvSpPr/>
+                      <wps:spPr>
+                        <a:xfrm>
+                          <a:off x="0" y="0"/>
+                          <a:ext cx="3009900" cy="1743075"/>
+                        </a:xfrm>
+                        <a:prstGeom prst="rect">
+                          <a:avLst/>
+                        </a:prstGeom>
+                        <a:noFill/>
+                        <a:ln>
+                          <a:solidFill>
+                            <a:schemeClr val="accent1"/>
+                          </a:solidFill>
+                        </a:ln>
+                      </wps:spPr>
+                      <wps:style>
+                        <a:lnRef idx="2">
+                          <a:schemeClr val="accent1">
+                            <a:shade val="50000"/>
+                          </a:schemeClr>
+                        </a:lnRef>
+                        <a:fillRef idx="1">
+                          <a:schemeClr val="accent1"/>
+                        </a:fillRef>
+                        <a:effectRef idx="0">
+                          <a:schemeClr val="accent1"/>
+                        </a:effectRef>
+                        <a:fontRef idx="minor">
+                          <a:schemeClr val="lt1"/>
+                        </a:fontRef>
+                      </wps:style>
+                      <wps:txbx>
+                        <w:txbxContent>
+                          <w:p>
+                            <w:pPr>
+                              <w:jc w:val="center"/>
+                              <w:rPr>
+                                <w:color w:val="548DD4" w:themeColor="text2" w:themeTint="99"/>
+                                <w:sz w:val="96"/>
+                              </w:rPr>
+                            </w:pPr>
+                            <w:r>
+                              <w:rPr>
+                                <w:color w:val="548DD4" w:themeColor="text2" w:themeTint="99"/>
+                                <w:sz w:val="96"/>
+                              </w:rPr>
+                              <w:t>4</w:t>
+                            </w:r>
+                          </w:p>
+                        </w:txbxContent>
+                      </wps:txbx>
+                      <wps:bodyPr rot="0" spcFirstLastPara="0" vertOverflow="overflow" horzOverflow="overflow" vert="horz" wrap="square" lIns="91440" tIns="45720" rIns="91440" bIns="45720" numCol="1" spcCol="0" rtlCol="0" fromWordArt="0" anchor="ctr" anchorCtr="0" forceAA="0" compatLnSpc="1">
+                        <a:prstTxWarp prst="textNoShape">
+                          <a:avLst/>
+                        </a:prstTxWarp>
+                        <a:noAutofit/>
+                      </wps:bodyPr>
+                    </wps:wsp>
+                  </a:graphicData>
+                </a:graphic>
+              </wp:anchor>
+            </w:drawing>
+          </mc:Choice>
+          <mc:Fallback>
+            <w:pict>
+              <v:rect id="Rechteck 14" o:spid="_x0000_s1030" style="position:absolute;margin-left:216.4pt;margin-top:130pt;width:237pt;height:137.25pt;z-index:251665408;visibility:visible;mso-wrap-style:square;mso-wrap-distance-left:9pt;mso-wrap-distance-top:0;mso-wrap-distance-right:9pt;mso-wrap-distance-bottom:0;mso-position-horizontal:absolute;mso-position-horizontal-relative:text;mso-position-vertical:absolute;mso-position-vertical-relative:text;v-text-anchor:middle" o:gfxdata="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" filled="f" strokecolor="#4f81bd [3204]" strokeweight="2pt">
+                <v:textbox>
+                  <w:txbxContent>
+                    <w:p>
+                      <w:pPr>
+                        <w:jc w:val="center"/>
+                        <w:rPr>
+                          <w:color w:val="548DD4" w:themeColor="text2" w:themeTint="99"/>
+                          <w:sz w:val="96"/>
+                        </w:rPr>
+                      </w:pPr>
+                      <w:r>
+                        <w:rPr>
+                          <w:color w:val="548DD4" w:themeColor="text2" w:themeTint="99"/>
+                          <w:sz w:val="96"/>
+                        </w:rPr>
+                        <w:t>4</w:t>
+                      </w:r>
+                    </w:p>
+                  </w:txbxContent>
+                </v:textbox>
+              </v:rect>
+            </w:pict>
+          </mc:Fallback>
+        </mc:AlternateContent>
+      </w:r>
+      <w:r>
+        <w:rPr>
+          <w:noProof/>
+          <w:lang w:eastAsia="de-DE"/>
+        </w:rPr>
         <w:drawing>
           <wp:inline distT="0" distB="0" distL="0" distR="0" wp14:anchorId="434E3295" wp14:editId="29F75B0B">
-            <wp:extent cx="5760720" cy="3351111"/>
+            <wp:extent cx="5735096" cy="3351111"/>
             <wp:effectExtent l="0" t="0" r="0" b="1905"/>
             <wp:docPr id="1" name="Grafik 1"/>
             <wp:cNvGraphicFramePr>
@@ -1633,7 +1748,7 @@
                   <pic:spPr>
                     <a:xfrm>
                       <a:off x="0" y="0"/>
-                      <a:ext cx="5760720" cy="3351111"/>
+                      <a:ext cx="5735096" cy="3351111"/>
                     </a:xfrm>
                     <a:prstGeom prst="rect">
                       <a:avLst/>
@@ -1687,6 +1802,23 @@
       </w:r>
       <w:r>
         <w:t xml:space="preserve">Über die Farbskalierung lässt sich die Anzahl der Messungen pro Zeller ermitteln. </w:t>
+      </w:r>
+    </w:p>
+    <w:p>
+      <w:pPr>
+        <w:pStyle w:val="Listenabsatz"/>
+        <w:numPr>
+          <w:ilvl w:val="0"/>
+          <w:numId w:val="3"/>
+        </w:numPr>
+      </w:pPr>
+      <w:r>
+        <w:t>wie 3. Die Farbskalierung entspricht der durchschnittlichen Anzahl an Strahlenschnitte</w:t>
+      </w:r>
+      <w:bookmarkStart w:id="0" w:name="_GoBack"/>
+      <w:bookmarkEnd w:id="0"/>
+      <w:r>
+        <w:t xml:space="preserve"> aller Punkte einer Rasterzeller.</w:t>
       </w:r>
     </w:p>
     <w:p>
@@ -3414,109 +3546,19 @@
           <w:color w:val="000000" w:themeColor="text1"/>
           <w:sz w:val="20"/>
           <w:szCs w:val="24"/>
-          <w:lang w:eastAsia="de-DE"/>
-        </w:rPr>
-      </w:pPr>
-      <w:proofErr w:type="spellStart"/>
-      <w:r>
-        <w:rPr>
-          <w:rFonts w:ascii="Consolas" w:eastAsia="Times New Roman" w:hAnsi="Consolas" w:cs="Consolas"/>
-          <w:color w:val="000000" w:themeColor="text1"/>
-          <w:sz w:val="20"/>
-          <w:szCs w:val="24"/>
-          <w:lang w:eastAsia="de-DE"/>
-        </w:rPr>
-        <w:t>Please</w:t>
-      </w:r>
-      <w:proofErr w:type="spellEnd"/>
-      <w:r>
-        <w:rPr>
-          <w:rFonts w:ascii="Consolas" w:eastAsia="Times New Roman" w:hAnsi="Consolas" w:cs="Consolas"/>
-          <w:color w:val="000000" w:themeColor="text1"/>
-          <w:sz w:val="20"/>
-          <w:szCs w:val="24"/>
-          <w:lang w:eastAsia="de-DE"/>
-        </w:rPr>
-        <w:t xml:space="preserve"> open a Project </w:t>
-      </w:r>
-      <w:proofErr w:type="spellStart"/>
-      <w:r>
-        <w:rPr>
-          <w:rFonts w:ascii="Consolas" w:eastAsia="Times New Roman" w:hAnsi="Consolas" w:cs="Consolas"/>
-          <w:color w:val="000000" w:themeColor="text1"/>
-          <w:sz w:val="20"/>
-          <w:szCs w:val="24"/>
-          <w:lang w:eastAsia="de-DE"/>
-        </w:rPr>
-        <w:t>with</w:t>
-      </w:r>
-      <w:proofErr w:type="spellEnd"/>
-      <w:r>
-        <w:rPr>
-          <w:rFonts w:ascii="Consolas" w:eastAsia="Times New Roman" w:hAnsi="Consolas" w:cs="Consolas"/>
-          <w:color w:val="000000" w:themeColor="text1"/>
-          <w:sz w:val="20"/>
-          <w:szCs w:val="24"/>
-          <w:lang w:eastAsia="de-DE"/>
-        </w:rPr>
-        <w:t xml:space="preserve"> </w:t>
-      </w:r>
-      <w:proofErr w:type="spellStart"/>
-      <w:r>
-        <w:rPr>
-          <w:rFonts w:ascii="Consolas" w:eastAsia="Times New Roman" w:hAnsi="Consolas" w:cs="Consolas"/>
-          <w:color w:val="000000" w:themeColor="text1"/>
-          <w:sz w:val="20"/>
-          <w:szCs w:val="24"/>
-          <w:lang w:eastAsia="de-DE"/>
-        </w:rPr>
-        <w:t>completed</w:t>
-      </w:r>
-      <w:proofErr w:type="spellEnd"/>
-      <w:r>
-        <w:rPr>
-          <w:rFonts w:ascii="Consolas" w:eastAsia="Times New Roman" w:hAnsi="Consolas" w:cs="Consolas"/>
-          <w:color w:val="000000" w:themeColor="text1"/>
-          <w:sz w:val="20"/>
-          <w:szCs w:val="24"/>
-          <w:lang w:eastAsia="de-DE"/>
-        </w:rPr>
-        <w:t xml:space="preserve"> </w:t>
-      </w:r>
-      <w:proofErr w:type="spellStart"/>
-      <w:r>
-        <w:rPr>
-          <w:rFonts w:ascii="Consolas" w:eastAsia="Times New Roman" w:hAnsi="Consolas" w:cs="Consolas"/>
-          <w:color w:val="000000" w:themeColor="text1"/>
-          <w:sz w:val="20"/>
-          <w:szCs w:val="24"/>
-          <w:lang w:eastAsia="de-DE"/>
-        </w:rPr>
-        <w:t>photo</w:t>
-      </w:r>
-      <w:proofErr w:type="spellEnd"/>
-      <w:r>
-        <w:rPr>
-          <w:rFonts w:ascii="Consolas" w:eastAsia="Times New Roman" w:hAnsi="Consolas" w:cs="Consolas"/>
-          <w:color w:val="000000" w:themeColor="text1"/>
-          <w:sz w:val="20"/>
-          <w:szCs w:val="24"/>
-          <w:lang w:eastAsia="de-DE"/>
-        </w:rPr>
-        <w:t xml:space="preserve"> </w:t>
-      </w:r>
-      <w:proofErr w:type="spellStart"/>
-      <w:r>
-        <w:rPr>
-          <w:rFonts w:ascii="Consolas" w:eastAsia="Times New Roman" w:hAnsi="Consolas" w:cs="Consolas"/>
-          <w:color w:val="000000" w:themeColor="text1"/>
-          <w:sz w:val="20"/>
-          <w:szCs w:val="24"/>
-          <w:lang w:eastAsia="de-DE"/>
-        </w:rPr>
-        <w:t>alignment</w:t>
-      </w:r>
-      <w:proofErr w:type="spellEnd"/>
+          <w:lang w:val="en-US" w:eastAsia="de-DE"/>
+        </w:rPr>
+      </w:pPr>
+      <w:r>
+        <w:rPr>
+          <w:rFonts w:ascii="Consolas" w:eastAsia="Times New Roman" w:hAnsi="Consolas" w:cs="Consolas"/>
+          <w:color w:val="000000" w:themeColor="text1"/>
+          <w:sz w:val="20"/>
+          <w:szCs w:val="24"/>
+          <w:lang w:val="en-US" w:eastAsia="de-DE"/>
+        </w:rPr>
+        <w:t>Please open a Project with completed photo alignment</w:t>
+      </w:r>
     </w:p>
     <w:p>
       <w:pPr>
@@ -3907,10 +3949,82 @@
         <w:t>)</w:t>
       </w:r>
     </w:p>
-    <w:p>
-      <w:pPr>
-        <w:pStyle w:val="Listenabsatz"/>
-      </w:pPr>
+    <w:p/>
+    <w:p>
+      <w:pPr>
+        <w:rPr>
+          <w:rFonts w:asciiTheme="majorHAnsi" w:eastAsiaTheme="majorEastAsia" w:hAnsiTheme="majorHAnsi" w:cstheme="majorBidi"/>
+          <w:b/>
+          <w:bCs/>
+          <w:color w:val="4F81BD" w:themeColor="accent1"/>
+          <w:sz w:val="26"/>
+          <w:szCs w:val="26"/>
+        </w:rPr>
+      </w:pPr>
+    </w:p>
+    <w:p>
+      <w:pPr>
+        <w:rPr>
+          <w:rFonts w:asciiTheme="majorHAnsi" w:eastAsiaTheme="majorEastAsia" w:hAnsiTheme="majorHAnsi" w:cstheme="majorBidi"/>
+          <w:b/>
+          <w:bCs/>
+          <w:color w:val="4F81BD" w:themeColor="accent1"/>
+          <w:sz w:val="26"/>
+          <w:szCs w:val="26"/>
+        </w:rPr>
+      </w:pPr>
+      <w:proofErr w:type="spellStart"/>
+      <w:r>
+        <w:rPr>
+          <w:rFonts w:asciiTheme="majorHAnsi" w:eastAsiaTheme="majorEastAsia" w:hAnsiTheme="majorHAnsi" w:cstheme="majorBidi"/>
+          <w:b/>
+          <w:bCs/>
+          <w:color w:val="4F81BD" w:themeColor="accent1"/>
+          <w:sz w:val="26"/>
+          <w:szCs w:val="26"/>
+        </w:rPr>
+        <w:lastRenderedPageBreak/>
+        <w:t>Changelog</w:t>
+      </w:r>
+      <w:proofErr w:type="spellEnd"/>
+    </w:p>
+    <w:p>
+      <w:pPr>
+        <w:spacing w:after="0"/>
+      </w:pPr>
+      <w:r>
+        <w:t>v0.2</w:t>
+      </w:r>
+      <w:r>
+        <w:tab/>
+      </w:r>
+      <w:r>
+        <w:tab/>
+        <w:t>[NEU] Export der Ellipsoide im .</w:t>
+      </w:r>
+      <w:proofErr w:type="spellStart"/>
+      <w:r>
+        <w:t>ell</w:t>
+      </w:r>
+      <w:proofErr w:type="spellEnd"/>
+      <w:r>
+        <w:t xml:space="preserve"> Format. </w:t>
+      </w:r>
+    </w:p>
+    <w:p>
+      <w:pPr>
+        <w:spacing w:after="0"/>
+      </w:pPr>
+      <w:r>
+        <w:t>v0.3</w:t>
+      </w:r>
+      <w:r>
+        <w:tab/>
+      </w:r>
+      <w:r>
+        <w:tab/>
+        <w:t>[NEU] Übersichtsbild mit durchschnittlicher Anzahl der Strahlenschnitte</w:t>
+      </w:r>
     </w:p>
     <w:sectPr>
       <w:headerReference w:type="default" r:id="rId14"/>
@@ -3988,10 +4102,7 @@
       <w:t xml:space="preserve"> Analysis v0.</w:t>
     </w:r>
     <w:r>
-      <w:t>2</w:t>
-    </w:r>
-    <w:r>
-      <w:t xml:space="preserve"> </w:t>
+      <w:t>3</w:t>
     </w:r>
     <w:r>
       <w:tab/>
@@ -4001,7 +4112,7 @@
       <w:t>1</w:t>
     </w:r>
     <w:r>
-      <w:t>7</w:t>
+      <w:t>8</w:t>
     </w:r>
     <w:r>
       <w:t>.0</w:t>
@@ -4575,6 +4686,7 @@
   <w:style w:type="character" w:default="1" w:styleId="Absatz-Standardschriftart">
     <w:name w:val="Default Paragraph Font"/>
     <w:uiPriority w:val="1"/>
+    <w:semiHidden/>
     <w:unhideWhenUsed/>
   </w:style>
   <w:style w:type="table" w:default="1" w:styleId="NormaleTabelle">
@@ -5047,6 +5159,7 @@
   <w:style w:type="character" w:default="1" w:styleId="Absatz-Standardschriftart">
     <w:name w:val="Default Paragraph Font"/>
     <w:uiPriority w:val="1"/>
+    <w:semiHidden/>
     <w:unhideWhenUsed/>
   </w:style>
   <w:style w:type="table" w:default="1" w:styleId="NormaleTabelle">

</xml_diff>